<commit_message>
Burning changes and minor error corrections in multiple files
</commit_message>
<xml_diff>
--- a/phpdocx/template/ExecutiveCompensation.docx
+++ b/phpdocx/template/ExecutiveCompensation.docx
@@ -12,8 +12,8 @@
           <w:noProof/>
         </w:rPr>
         <w:drawing>
-          <wp:inline distT="0" distB="0" distL="0" distR="0" wp14:anchorId="155F9CEB" wp14:editId="189C7324">
-            <wp:extent cx="3835400" cy="1714500"/>
+          <wp:inline distT="0" distB="0" distL="0" distR="0" wp14:anchorId="155F9CEB" wp14:editId="3230BCB8">
+            <wp:extent cx="3407498" cy="1714500"/>
             <wp:effectExtent l="0" t="0" r="0" b="38100"/>
             <wp:docPr id="1" name="Chart 1"/>
             <wp:cNvGraphicFramePr/>
@@ -702,8 +702,8 @@
         </c:dLbls>
         <c:marker val="1"/>
         <c:smooth val="0"/>
-        <c:axId val="-2096743416"/>
-        <c:axId val="-2107824248"/>
+        <c:axId val="2108661448"/>
+        <c:axId val="2062999352"/>
       </c:lineChart>
       <c:lineChart>
         <c:grouping val="standard"/>
@@ -877,11 +877,11 @@
         </c:dLbls>
         <c:marker val="1"/>
         <c:smooth val="0"/>
-        <c:axId val="-2114533928"/>
-        <c:axId val="-2114526584"/>
+        <c:axId val="2063370280"/>
+        <c:axId val="2108069240"/>
       </c:lineChart>
       <c:valAx>
-        <c:axId val="-2107824248"/>
+        <c:axId val="2062999352"/>
         <c:scaling>
           <c:orientation val="minMax"/>
         </c:scaling>
@@ -932,12 +932,12 @@
             <a:endParaRPr lang="en-US"/>
           </a:p>
         </c:txPr>
-        <c:crossAx val="-2096743416"/>
+        <c:crossAx val="2108661448"/>
         <c:crosses val="max"/>
         <c:crossBetween val="between"/>
       </c:valAx>
       <c:catAx>
-        <c:axId val="-2096743416"/>
+        <c:axId val="2108661448"/>
         <c:scaling>
           <c:orientation val="minMax"/>
         </c:scaling>
@@ -957,7 +957,7 @@
             <a:endParaRPr lang="en-US"/>
           </a:p>
         </c:txPr>
-        <c:crossAx val="-2107824248"/>
+        <c:crossAx val="2062999352"/>
         <c:crosses val="autoZero"/>
         <c:auto val="1"/>
         <c:lblAlgn val="ctr"/>
@@ -965,7 +965,7 @@
         <c:noMultiLvlLbl val="0"/>
       </c:catAx>
       <c:valAx>
-        <c:axId val="-2114526584"/>
+        <c:axId val="2108069240"/>
         <c:scaling>
           <c:orientation val="minMax"/>
         </c:scaling>
@@ -1016,12 +1016,12 @@
             <a:endParaRPr lang="en-US"/>
           </a:p>
         </c:txPr>
-        <c:crossAx val="-2114533928"/>
+        <c:crossAx val="2063370280"/>
         <c:crosses val="autoZero"/>
         <c:crossBetween val="between"/>
       </c:valAx>
       <c:catAx>
-        <c:axId val="-2114533928"/>
+        <c:axId val="2063370280"/>
         <c:scaling>
           <c:orientation val="minMax"/>
         </c:scaling>
@@ -1031,7 +1031,7 @@
         <c:majorTickMark val="out"/>
         <c:minorTickMark val="none"/>
         <c:tickLblPos val="nextTo"/>
-        <c:crossAx val="-2114526584"/>
+        <c:crossAx val="2108069240"/>
         <c:crosses val="max"/>
         <c:auto val="1"/>
         <c:lblAlgn val="ctr"/>

</xml_diff>